<commit_message>
Manual updated with limitation details
</commit_message>
<xml_diff>
--- a/Recipe Management API User Manual 2.0.docx
+++ b/Recipe Management API User Manual 2.0.docx
@@ -896,7 +896,7 @@
           <w:r>
             <w:fldChar w:fldCharType="separate"/>
           </w:r>
-          <w:hyperlink w:anchor="_Toc111019169" w:history="1">
+          <w:hyperlink w:anchor="_Toc111020846" w:history="1">
             <w:r>
               <w:rPr>
                 <w:rStyle w:val="Hyperlink"/>
@@ -944,7 +944,7 @@
                 <w:noProof/>
                 <w:webHidden/>
               </w:rPr>
-              <w:instrText xml:space="preserve"> PAGEREF _Toc111019169 \h </w:instrText>
+              <w:instrText xml:space="preserve"> PAGEREF _Toc111020846 \h </w:instrText>
             </w:r>
             <w:r>
               <w:rPr>
@@ -984,7 +984,7 @@
               <w:lang w:val="en-US" w:bidi="ta-IN"/>
             </w:rPr>
           </w:pPr>
-          <w:hyperlink w:anchor="_Toc111019170" w:history="1">
+          <w:hyperlink w:anchor="_Toc111020847" w:history="1">
             <w:r>
               <w:rPr>
                 <w:rStyle w:val="Hyperlink"/>
@@ -1032,7 +1032,7 @@
                 <w:noProof/>
                 <w:webHidden/>
               </w:rPr>
-              <w:instrText xml:space="preserve"> PAGEREF _Toc111019170 \h </w:instrText>
+              <w:instrText xml:space="preserve"> PAGEREF _Toc111020847 \h </w:instrText>
             </w:r>
             <w:r>
               <w:rPr>
@@ -1072,7 +1072,7 @@
               <w:lang w:val="en-US" w:bidi="ta-IN"/>
             </w:rPr>
           </w:pPr>
-          <w:hyperlink w:anchor="_Toc111019173" w:history="1">
+          <w:hyperlink w:anchor="_Toc111020850" w:history="1">
             <w:r>
               <w:rPr>
                 <w:rStyle w:val="Hyperlink"/>
@@ -1082,6 +1082,94 @@
                 <w:noProof/>
               </w:rPr>
               <w:t>3.</w:t>
+            </w:r>
+            <w:r>
+              <w:rPr>
+                <w:rFonts w:eastAsiaTheme="minorEastAsia" w:cs="Latha"/>
+                <w:noProof/>
+                <w:lang w:val="en-US" w:bidi="ta-IN"/>
+              </w:rPr>
+              <w:tab/>
+            </w:r>
+            <w:r>
+              <w:rPr>
+                <w:rStyle w:val="Hyperlink"/>
+                <w:rFonts w:asciiTheme="majorHAnsi" w:eastAsiaTheme="majorEastAsia" w:hAnsiTheme="majorHAnsi" w:cstheme="majorBidi"/>
+                <w:b/>
+                <w:bCs/>
+                <w:noProof/>
+              </w:rPr>
+              <w:t>Current Limitation</w:t>
+            </w:r>
+            <w:r>
+              <w:rPr>
+                <w:noProof/>
+                <w:webHidden/>
+              </w:rPr>
+              <w:tab/>
+            </w:r>
+            <w:r>
+              <w:rPr>
+                <w:noProof/>
+                <w:webHidden/>
+              </w:rPr>
+              <w:fldChar w:fldCharType="begin"/>
+            </w:r>
+            <w:r>
+              <w:rPr>
+                <w:noProof/>
+                <w:webHidden/>
+              </w:rPr>
+              <w:instrText xml:space="preserve"> PAGEREF _Toc111020850 \h </w:instrText>
+            </w:r>
+            <w:r>
+              <w:rPr>
+                <w:noProof/>
+                <w:webHidden/>
+              </w:rPr>
+            </w:r>
+            <w:r>
+              <w:rPr>
+                <w:noProof/>
+                <w:webHidden/>
+              </w:rPr>
+              <w:fldChar w:fldCharType="separate"/>
+            </w:r>
+            <w:r>
+              <w:rPr>
+                <w:noProof/>
+                <w:webHidden/>
+              </w:rPr>
+              <w:t>2</w:t>
+            </w:r>
+            <w:r>
+              <w:rPr>
+                <w:noProof/>
+                <w:webHidden/>
+              </w:rPr>
+              <w:fldChar w:fldCharType="end"/>
+            </w:r>
+          </w:hyperlink>
+        </w:p>
+        <w:p>
+          <w:pPr>
+            <w:pStyle w:val="TOC2"/>
+            <w:rPr>
+              <w:rFonts w:eastAsiaTheme="minorEastAsia" w:cs="Latha"/>
+              <w:noProof/>
+              <w:lang w:val="en-US" w:bidi="ta-IN"/>
+            </w:rPr>
+          </w:pPr>
+          <w:hyperlink w:anchor="_Toc111020851" w:history="1">
+            <w:r>
+              <w:rPr>
+                <w:rStyle w:val="Hyperlink"/>
+                <w:rFonts w:asciiTheme="majorHAnsi" w:eastAsiaTheme="majorEastAsia" w:hAnsiTheme="majorHAnsi" w:cstheme="majorBidi"/>
+                <w:b/>
+                <w:bCs/>
+                <w:noProof/>
+              </w:rPr>
+              <w:t>4.</w:t>
             </w:r>
             <w:r>
               <w:rPr>
@@ -1120,7 +1208,7 @@
                 <w:noProof/>
                 <w:webHidden/>
               </w:rPr>
-              <w:instrText xml:space="preserve"> PAGEREF _Toc111019173 \h </w:instrText>
+              <w:instrText xml:space="preserve"> PAGEREF _Toc111020851 \h </w:instrText>
             </w:r>
             <w:r>
               <w:rPr>
@@ -1164,7 +1252,7 @@
               <w:lang w:val="en-US" w:bidi="ta-IN"/>
             </w:rPr>
           </w:pPr>
-          <w:hyperlink w:anchor="_Toc111019174" w:history="1">
+          <w:hyperlink w:anchor="_Toc111020852" w:history="1">
             <w:r>
               <w:rPr>
                 <w:rStyle w:val="Hyperlink"/>
@@ -1172,7 +1260,7 @@
                 <w:noProof/>
                 <w:lang w:val="en-US"/>
               </w:rPr>
-              <w:t>4.</w:t>
+              <w:t>5.</w:t>
             </w:r>
             <w:r>
               <w:rPr>
@@ -1181,7 +1269,7 @@
                 <w:lang w:val="en-US" w:bidi="ta-IN"/>
               </w:rPr>
               <w:tab/>
-              <w:t xml:space="preserve">     </w:t>
+              <w:t xml:space="preserve">    </w:t>
             </w:r>
             <w:r>
               <w:rPr>
@@ -1191,13 +1279,6 @@
                 <w:noProof/>
               </w:rPr>
               <w:t>Technology and IDE used</w:t>
-            </w:r>
-            <w:r>
-              <w:rPr>
-                <w:rStyle w:val="Hyperlink"/>
-                <w:noProof/>
-              </w:rPr>
-              <w:t>:</w:t>
             </w:r>
             <w:r>
               <w:rPr>
@@ -1218,7 +1299,7 @@
                 <w:noProof/>
                 <w:webHidden/>
               </w:rPr>
-              <w:instrText xml:space="preserve"> PAGEREF _Toc111019174 \h </w:instrText>
+              <w:instrText xml:space="preserve"> PAGEREF _Toc111020852 \h </w:instrText>
             </w:r>
             <w:r>
               <w:rPr>
@@ -1258,7 +1339,7 @@
               <w:lang w:val="en-US" w:bidi="ta-IN"/>
             </w:rPr>
           </w:pPr>
-          <w:hyperlink w:anchor="_Toc111019175" w:history="1">
+          <w:hyperlink w:anchor="_Toc111020853" w:history="1">
             <w:r>
               <w:rPr>
                 <w:rStyle w:val="Hyperlink"/>
@@ -1267,7 +1348,7 @@
                 <w:bCs/>
                 <w:noProof/>
               </w:rPr>
-              <w:t>5.</w:t>
+              <w:t>6.</w:t>
             </w:r>
             <w:r>
               <w:rPr>
@@ -1306,7 +1387,7 @@
                 <w:noProof/>
                 <w:webHidden/>
               </w:rPr>
-              <w:instrText xml:space="preserve"> PAGEREF _Toc111019175 \h </w:instrText>
+              <w:instrText xml:space="preserve"> PAGEREF _Toc111020853 \h </w:instrText>
             </w:r>
             <w:r>
               <w:rPr>
@@ -1346,7 +1427,7 @@
               <w:lang w:val="en-US" w:bidi="ta-IN"/>
             </w:rPr>
           </w:pPr>
-          <w:hyperlink w:anchor="_Toc111019176" w:history="1">
+          <w:hyperlink w:anchor="_Toc111020854" w:history="1">
             <w:r>
               <w:rPr>
                 <w:rStyle w:val="Hyperlink"/>
@@ -1355,7 +1436,7 @@
                 <w:bCs/>
                 <w:noProof/>
               </w:rPr>
-              <w:t>6.</w:t>
+              <w:t>7.</w:t>
             </w:r>
             <w:r>
               <w:rPr>
@@ -1394,7 +1475,7 @@
                 <w:noProof/>
                 <w:webHidden/>
               </w:rPr>
-              <w:instrText xml:space="preserve"> PAGEREF _Toc111019176 \h </w:instrText>
+              <w:instrText xml:space="preserve"> PAGEREF _Toc111020854 \h </w:instrText>
             </w:r>
             <w:r>
               <w:rPr>
@@ -1434,7 +1515,7 @@
               <w:lang w:val="en-US" w:bidi="ta-IN"/>
             </w:rPr>
           </w:pPr>
-          <w:hyperlink w:anchor="_Toc111019177" w:history="1">
+          <w:hyperlink w:anchor="_Toc111020855" w:history="1">
             <w:r>
               <w:rPr>
                 <w:rStyle w:val="Hyperlink"/>
@@ -1443,7 +1524,7 @@
                 <w:bCs/>
                 <w:noProof/>
               </w:rPr>
-              <w:t>7.</w:t>
+              <w:t>8.</w:t>
             </w:r>
             <w:r>
               <w:rPr>
@@ -1482,7 +1563,7 @@
                 <w:noProof/>
                 <w:webHidden/>
               </w:rPr>
-              <w:instrText xml:space="preserve"> PAGEREF _Toc111019177 \h </w:instrText>
+              <w:instrText xml:space="preserve"> PAGEREF _Toc111020855 \h </w:instrText>
             </w:r>
             <w:r>
               <w:rPr>
@@ -1575,7 +1656,7 @@
         </w:rPr>
       </w:pPr>
       <w:bookmarkStart w:id="0" w:name="_Toc528167190"/>
-      <w:bookmarkStart w:id="1" w:name="_Toc111019169"/>
+      <w:bookmarkStart w:id="1" w:name="_Toc111020846"/>
       <w:proofErr w:type="spellStart"/>
       <w:r>
         <w:rPr>
@@ -1869,7 +1950,7 @@
           <w:szCs w:val="28"/>
         </w:rPr>
       </w:pPr>
-      <w:bookmarkStart w:id="2" w:name="_Toc111019170"/>
+      <w:bookmarkStart w:id="2" w:name="_Toc111020847"/>
       <w:r>
         <w:rPr>
           <w:rFonts w:asciiTheme="majorHAnsi" w:eastAsiaTheme="majorEastAsia" w:hAnsiTheme="majorHAnsi" w:cstheme="majorBidi"/>
@@ -1910,7 +1991,7 @@
           <w:sz w:val="24"/>
           <w:lang w:val="en-US"/>
         </w:rPr>
-        <w:t xml:space="preserve">Solution requires persistence of data for later use, search records and amend modifications to existing records. Following are few possible options which works well for the above need. </w:t>
+        <w:t xml:space="preserve">Solution requires persistence of data, search records and amend modifications to existing records. Following are few possible options which works well for the above need. </w:t>
       </w:r>
     </w:p>
     <w:p>
@@ -1949,6 +2030,7 @@
       <w:bookmarkStart w:id="6" w:name="_Toc110939591"/>
       <w:bookmarkStart w:id="7" w:name="_Toc111018126"/>
       <w:bookmarkStart w:id="8" w:name="_Toc111019171"/>
+      <w:bookmarkStart w:id="9" w:name="_Toc111020848"/>
       <w:r>
         <w:rPr>
           <w:rFonts w:asciiTheme="majorHAnsi" w:eastAsiaTheme="majorEastAsia" w:hAnsiTheme="majorHAnsi" w:cstheme="majorBidi"/>
@@ -1966,6 +2048,7 @@
       <w:bookmarkEnd w:id="6"/>
       <w:bookmarkEnd w:id="7"/>
       <w:bookmarkEnd w:id="8"/>
+      <w:bookmarkEnd w:id="9"/>
     </w:p>
     <w:p>
       <w:pPr>
@@ -1982,12 +2065,13 @@
           <w:szCs w:val="28"/>
         </w:rPr>
       </w:pPr>
-      <w:bookmarkStart w:id="9" w:name="_Toc110877725"/>
-      <w:bookmarkStart w:id="10" w:name="_Toc110880536"/>
-      <w:bookmarkStart w:id="11" w:name="_Toc110938655"/>
-      <w:bookmarkStart w:id="12" w:name="_Toc110939592"/>
-      <w:bookmarkStart w:id="13" w:name="_Toc111018127"/>
-      <w:bookmarkStart w:id="14" w:name="_Toc111019172"/>
+      <w:bookmarkStart w:id="10" w:name="_Toc110877725"/>
+      <w:bookmarkStart w:id="11" w:name="_Toc110880536"/>
+      <w:bookmarkStart w:id="12" w:name="_Toc110938655"/>
+      <w:bookmarkStart w:id="13" w:name="_Toc110939592"/>
+      <w:bookmarkStart w:id="14" w:name="_Toc111018127"/>
+      <w:bookmarkStart w:id="15" w:name="_Toc111019172"/>
+      <w:bookmarkStart w:id="16" w:name="_Toc111020849"/>
       <w:r>
         <w:rPr>
           <w:rFonts w:asciiTheme="majorHAnsi" w:eastAsiaTheme="majorEastAsia" w:hAnsiTheme="majorHAnsi" w:cstheme="majorBidi"/>
@@ -1999,12 +2083,13 @@
         </w:rPr>
         <w:t>NoSQL / Document database</w:t>
       </w:r>
-      <w:bookmarkEnd w:id="9"/>
       <w:bookmarkEnd w:id="10"/>
       <w:bookmarkEnd w:id="11"/>
       <w:bookmarkEnd w:id="12"/>
       <w:bookmarkEnd w:id="13"/>
       <w:bookmarkEnd w:id="14"/>
+      <w:bookmarkEnd w:id="15"/>
+      <w:bookmarkEnd w:id="16"/>
     </w:p>
     <w:p>
       <w:pPr>
@@ -2223,78 +2308,6 @@
         </w:rPr>
         <w:t xml:space="preserve"> search complexities.</w:t>
       </w:r>
-    </w:p>
-    <w:p>
-      <w:pPr>
-        <w:pStyle w:val="ListParagraph"/>
-        <w:spacing w:after="160" w:line="259" w:lineRule="auto"/>
-        <w:ind w:left="360"/>
-        <w:rPr>
-          <w:rFonts w:ascii="Arial" w:hAnsi="Arial" w:cs="Arial"/>
-          <w:sz w:val="24"/>
-          <w:lang w:val="en-US"/>
-        </w:rPr>
-      </w:pPr>
-    </w:p>
-    <w:p>
-      <w:pPr>
-        <w:pStyle w:val="ListParagraph"/>
-        <w:spacing w:after="160" w:line="259" w:lineRule="auto"/>
-        <w:ind w:left="360"/>
-        <w:rPr>
-          <w:rFonts w:ascii="Arial" w:hAnsi="Arial" w:cs="Arial"/>
-          <w:sz w:val="24"/>
-          <w:lang w:val="en-US"/>
-        </w:rPr>
-      </w:pPr>
-    </w:p>
-    <w:p>
-      <w:pPr>
-        <w:pStyle w:val="ListParagraph"/>
-        <w:spacing w:after="160" w:line="259" w:lineRule="auto"/>
-        <w:ind w:left="360"/>
-        <w:rPr>
-          <w:rFonts w:ascii="Arial" w:hAnsi="Arial" w:cs="Arial"/>
-          <w:sz w:val="24"/>
-          <w:lang w:val="en-US"/>
-        </w:rPr>
-      </w:pPr>
-    </w:p>
-    <w:p>
-      <w:pPr>
-        <w:pStyle w:val="ListParagraph"/>
-        <w:spacing w:after="160" w:line="259" w:lineRule="auto"/>
-        <w:ind w:left="360"/>
-        <w:rPr>
-          <w:rFonts w:ascii="Arial" w:hAnsi="Arial" w:cs="Arial"/>
-          <w:sz w:val="24"/>
-          <w:lang w:val="en-US"/>
-        </w:rPr>
-      </w:pPr>
-    </w:p>
-    <w:p>
-      <w:pPr>
-        <w:pStyle w:val="ListParagraph"/>
-        <w:spacing w:after="160" w:line="259" w:lineRule="auto"/>
-        <w:ind w:left="360"/>
-        <w:rPr>
-          <w:rFonts w:ascii="Arial" w:hAnsi="Arial" w:cs="Arial"/>
-          <w:sz w:val="24"/>
-          <w:lang w:val="en-US"/>
-        </w:rPr>
-      </w:pPr>
-    </w:p>
-    <w:p>
-      <w:pPr>
-        <w:pStyle w:val="ListParagraph"/>
-        <w:spacing w:after="160" w:line="259" w:lineRule="auto"/>
-        <w:ind w:left="360"/>
-        <w:rPr>
-          <w:rFonts w:ascii="Arial" w:hAnsi="Arial" w:cs="Arial"/>
-          <w:sz w:val="24"/>
-          <w:lang w:val="en-US"/>
-        </w:rPr>
-      </w:pPr>
     </w:p>
     <w:p>
       <w:pPr>
@@ -2326,7 +2339,7 @@
           <w:szCs w:val="28"/>
         </w:rPr>
       </w:pPr>
-      <w:bookmarkStart w:id="15" w:name="_Toc111019173"/>
+      <w:bookmarkStart w:id="17" w:name="_Toc111020850"/>
       <w:r>
         <w:rPr>
           <w:rFonts w:asciiTheme="majorHAnsi" w:eastAsiaTheme="majorEastAsia" w:hAnsiTheme="majorHAnsi" w:cstheme="majorBidi"/>
@@ -2336,10 +2349,131 @@
           <w:sz w:val="28"/>
           <w:szCs w:val="28"/>
         </w:rPr>
-        <w:lastRenderedPageBreak/>
-        <w:t xml:space="preserve">Steps to </w:t>
-      </w:r>
-      <w:r>
+        <w:t>Current Limitation</w:t>
+      </w:r>
+      <w:bookmarkEnd w:id="17"/>
+    </w:p>
+    <w:p>
+      <w:pPr>
+        <w:pStyle w:val="ListParagraph"/>
+        <w:spacing w:after="160" w:line="259" w:lineRule="auto"/>
+        <w:ind w:left="360"/>
+        <w:rPr>
+          <w:rFonts w:ascii="Arial" w:hAnsi="Arial" w:cs="Arial"/>
+          <w:sz w:val="24"/>
+          <w:lang w:val="en-US"/>
+        </w:rPr>
+      </w:pPr>
+    </w:p>
+    <w:p>
+      <w:pPr>
+        <w:pStyle w:val="ListParagraph"/>
+        <w:spacing w:after="160" w:line="259" w:lineRule="auto"/>
+        <w:ind w:left="360"/>
+        <w:rPr>
+          <w:rFonts w:ascii="Arial" w:hAnsi="Arial" w:cs="Arial"/>
+          <w:sz w:val="24"/>
+          <w:lang w:val="en-US"/>
+        </w:rPr>
+      </w:pPr>
+      <w:r>
+        <w:rPr>
+          <w:rFonts w:ascii="Arial" w:hAnsi="Arial" w:cs="Arial"/>
+          <w:sz w:val="24"/>
+          <w:lang w:val="en-US"/>
+        </w:rPr>
+        <w:t xml:space="preserve">The current solution </w:t>
+      </w:r>
+      <w:r>
+        <w:rPr>
+          <w:rFonts w:ascii="Arial" w:hAnsi="Arial" w:cs="Arial"/>
+          <w:sz w:val="24"/>
+          <w:lang w:val="en-US"/>
+        </w:rPr>
+        <w:t xml:space="preserve">uses embedded </w:t>
+      </w:r>
+      <w:proofErr w:type="spellStart"/>
+      <w:r>
+        <w:rPr>
+          <w:rFonts w:ascii="Arial" w:hAnsi="Arial" w:cs="Arial"/>
+          <w:sz w:val="24"/>
+          <w:lang w:val="en-US"/>
+        </w:rPr>
+        <w:t>Mongodb</w:t>
+      </w:r>
+      <w:proofErr w:type="spellEnd"/>
+      <w:r>
+        <w:rPr>
+          <w:rFonts w:ascii="Arial" w:hAnsi="Arial" w:cs="Arial"/>
+          <w:sz w:val="24"/>
+          <w:lang w:val="en-US"/>
+        </w:rPr>
+        <w:t xml:space="preserve"> for data persistence</w:t>
+      </w:r>
+      <w:r>
+        <w:rPr>
+          <w:rFonts w:ascii="Arial" w:hAnsi="Arial" w:cs="Arial"/>
+          <w:sz w:val="24"/>
+          <w:lang w:val="en-US"/>
+        </w:rPr>
+        <w:t>.</w:t>
+      </w:r>
+      <w:r>
+        <w:rPr>
+          <w:rFonts w:ascii="Arial" w:hAnsi="Arial" w:cs="Arial"/>
+          <w:sz w:val="24"/>
+          <w:lang w:val="en-US"/>
+        </w:rPr>
+        <w:t xml:space="preserve"> The persisted data’s will be available or having lifetime till application shutdown. Every time application data has to be created </w:t>
+      </w:r>
+      <w:r>
+        <w:rPr>
+          <w:rFonts w:ascii="Arial" w:hAnsi="Arial" w:cs="Arial"/>
+          <w:sz w:val="24"/>
+          <w:lang w:val="en-US"/>
+        </w:rPr>
+        <w:t xml:space="preserve">when application has been </w:t>
+      </w:r>
+      <w:proofErr w:type="spellStart"/>
+      <w:r>
+        <w:rPr>
+          <w:rFonts w:ascii="Arial" w:hAnsi="Arial" w:cs="Arial"/>
+          <w:sz w:val="24"/>
+          <w:lang w:val="en-US"/>
+        </w:rPr>
+        <w:t>shutdown</w:t>
+      </w:r>
+      <w:proofErr w:type="spellEnd"/>
+      <w:r>
+        <w:rPr>
+          <w:rFonts w:ascii="Arial" w:hAnsi="Arial" w:cs="Arial"/>
+          <w:sz w:val="24"/>
+          <w:lang w:val="en-US"/>
+        </w:rPr>
+        <w:t>.</w:t>
+      </w:r>
+    </w:p>
+    <w:p>
+      <w:pPr>
+        <w:pStyle w:val="ListParagraph"/>
+        <w:spacing w:after="160" w:line="259" w:lineRule="auto"/>
+        <w:ind w:left="360"/>
+        <w:rPr>
+          <w:rFonts w:ascii="Arial" w:hAnsi="Arial" w:cs="Arial"/>
+          <w:sz w:val="24"/>
+          <w:lang w:val="en-US"/>
+        </w:rPr>
+      </w:pPr>
+    </w:p>
+    <w:p>
+      <w:pPr>
+        <w:pStyle w:val="ListParagraph"/>
+        <w:numPr>
+          <w:ilvl w:val="0"/>
+          <w:numId w:val="1"/>
+        </w:numPr>
+        <w:spacing w:before="330" w:after="165" w:line="240" w:lineRule="auto"/>
+        <w:outlineLvl w:val="1"/>
         <w:rPr>
           <w:rFonts w:asciiTheme="majorHAnsi" w:eastAsiaTheme="majorEastAsia" w:hAnsiTheme="majorHAnsi" w:cstheme="majorBidi"/>
           <w:b/>
@@ -2348,9 +2482,32 @@
           <w:sz w:val="28"/>
           <w:szCs w:val="28"/>
         </w:rPr>
+      </w:pPr>
+      <w:bookmarkStart w:id="18" w:name="_Toc111020851"/>
+      <w:r>
+        <w:rPr>
+          <w:rFonts w:asciiTheme="majorHAnsi" w:eastAsiaTheme="majorEastAsia" w:hAnsiTheme="majorHAnsi" w:cstheme="majorBidi"/>
+          <w:b/>
+          <w:bCs/>
+          <w:color w:val="365F91" w:themeColor="accent1" w:themeShade="BF"/>
+          <w:sz w:val="28"/>
+          <w:szCs w:val="28"/>
+        </w:rPr>
+        <w:lastRenderedPageBreak/>
+        <w:t xml:space="preserve">Steps to </w:t>
+      </w:r>
+      <w:r>
+        <w:rPr>
+          <w:rFonts w:asciiTheme="majorHAnsi" w:eastAsiaTheme="majorEastAsia" w:hAnsiTheme="majorHAnsi" w:cstheme="majorBidi"/>
+          <w:b/>
+          <w:bCs/>
+          <w:color w:val="365F91" w:themeColor="accent1" w:themeShade="BF"/>
+          <w:sz w:val="28"/>
+          <w:szCs w:val="28"/>
+        </w:rPr>
         <w:t>run the application from windows</w:t>
       </w:r>
-      <w:bookmarkEnd w:id="15"/>
+      <w:bookmarkEnd w:id="18"/>
       <w:r>
         <w:rPr>
           <w:rFonts w:asciiTheme="majorHAnsi" w:eastAsiaTheme="majorEastAsia" w:hAnsiTheme="majorHAnsi" w:cstheme="majorBidi"/>
@@ -2630,19 +2787,9 @@
             <w:szCs w:val="20"/>
             <w:shd w:val="clear" w:color="auto" w:fill="FFFFFF"/>
           </w:rPr>
-          <w:t>http://localhost:8081/swagger-ui.html#</w:t>
+          <w:t>http://localhost:8081/swagger-ui.html</w:t>
         </w:r>
       </w:hyperlink>
-      <w:r>
-        <w:rPr>
-          <w:rFonts w:ascii="Roboto" w:hAnsi="Roboto"/>
-          <w:color w:val="202124"/>
-          <w:sz w:val="20"/>
-          <w:szCs w:val="20"/>
-          <w:shd w:val="clear" w:color="auto" w:fill="FFFFFF"/>
-        </w:rPr>
-        <w:t>!</w:t>
-      </w:r>
     </w:p>
     <w:p>
       <w:pPr>
@@ -2751,11 +2898,11 @@
           <w:lang w:val="en-US"/>
         </w:rPr>
       </w:pPr>
-      <w:bookmarkStart w:id="16" w:name="_Toc111019174"/>
+      <w:bookmarkStart w:id="19" w:name="_Toc111020852"/>
       <w:r>
         <w:t>Technology and IDE used:</w:t>
       </w:r>
-      <w:bookmarkEnd w:id="16"/>
+      <w:bookmarkEnd w:id="19"/>
       <w:r>
         <w:rPr>
           <w:rFonts w:ascii="Arial" w:hAnsi="Arial" w:cs="Arial"/>
@@ -2778,7 +2925,7 @@
           <w:lang w:val="en-US"/>
         </w:rPr>
       </w:pPr>
-      <w:bookmarkStart w:id="17" w:name="_Toc17993449"/>
+      <w:bookmarkStart w:id="20" w:name="_Toc17993449"/>
       <w:r>
         <w:rPr>
           <w:rFonts w:ascii="Arial" w:hAnsi="Arial" w:cs="Arial"/>
@@ -2841,7 +2988,7 @@
         </w:rPr>
         <w:t>.</w:t>
       </w:r>
-      <w:bookmarkEnd w:id="17"/>
+      <w:bookmarkEnd w:id="20"/>
     </w:p>
     <w:p>
       <w:pPr>
@@ -2881,7 +3028,7 @@
           <w:szCs w:val="28"/>
         </w:rPr>
       </w:pPr>
-      <w:bookmarkStart w:id="18" w:name="_Toc111019175"/>
+      <w:bookmarkStart w:id="21" w:name="_Toc111020853"/>
       <w:r>
         <w:rPr>
           <w:rFonts w:asciiTheme="majorHAnsi" w:eastAsiaTheme="majorEastAsia" w:hAnsiTheme="majorHAnsi" w:cstheme="majorBidi"/>
@@ -2938,7 +3085,7 @@
         </w:rPr>
         <w:t>.</w:t>
       </w:r>
-      <w:bookmarkEnd w:id="18"/>
+      <w:bookmarkEnd w:id="21"/>
     </w:p>
     <w:p>
       <w:pPr>
@@ -3602,7 +3749,7 @@
           <w:szCs w:val="28"/>
         </w:rPr>
       </w:pPr>
-      <w:bookmarkStart w:id="19" w:name="_Toc111019176"/>
+      <w:bookmarkStart w:id="22" w:name="_Toc111020854"/>
       <w:r>
         <w:rPr>
           <w:rFonts w:asciiTheme="majorHAnsi" w:eastAsiaTheme="majorEastAsia" w:hAnsiTheme="majorHAnsi" w:cstheme="majorBidi"/>
@@ -3614,7 +3761,7 @@
         </w:rPr>
         <w:t>API Test Inputs/Data</w:t>
       </w:r>
-      <w:bookmarkEnd w:id="19"/>
+      <w:bookmarkEnd w:id="22"/>
     </w:p>
     <w:p>
       <w:pPr>
@@ -6948,7 +7095,7 @@
           <w:szCs w:val="28"/>
         </w:rPr>
       </w:pPr>
-      <w:bookmarkStart w:id="20" w:name="_Toc111019177"/>
+      <w:bookmarkStart w:id="23" w:name="_Toc111020855"/>
       <w:r>
         <w:rPr>
           <w:rFonts w:asciiTheme="majorHAnsi" w:eastAsiaTheme="majorEastAsia" w:hAnsiTheme="majorHAnsi" w:cstheme="majorBidi"/>
@@ -6960,7 +7107,7 @@
         </w:rPr>
         <w:t>API Usage</w:t>
       </w:r>
-      <w:bookmarkEnd w:id="20"/>
+      <w:bookmarkEnd w:id="23"/>
     </w:p>
     <w:p>
       <w:pPr>
@@ -6972,10 +7119,11 @@
           <w:lang w:val="en-US"/>
         </w:rPr>
       </w:pPr>
-      <w:bookmarkStart w:id="21" w:name="_Toc110938658"/>
-      <w:bookmarkStart w:id="22" w:name="_Toc110939595"/>
-      <w:bookmarkStart w:id="23" w:name="_Toc111018131"/>
-      <w:bookmarkStart w:id="24" w:name="_Toc111019178"/>
+      <w:bookmarkStart w:id="24" w:name="_Toc110938658"/>
+      <w:bookmarkStart w:id="25" w:name="_Toc110939595"/>
+      <w:bookmarkStart w:id="26" w:name="_Toc111018131"/>
+      <w:bookmarkStart w:id="27" w:name="_Toc111019178"/>
+      <w:bookmarkStart w:id="28" w:name="_Toc111020856"/>
       <w:r>
         <w:rPr>
           <w:rFonts w:ascii="Arial" w:hAnsi="Arial" w:cs="Arial"/>
@@ -7052,10 +7200,11 @@
         </w:rPr>
         <w:t>below.</w:t>
       </w:r>
-      <w:bookmarkEnd w:id="21"/>
-      <w:bookmarkEnd w:id="22"/>
-      <w:bookmarkEnd w:id="23"/>
       <w:bookmarkEnd w:id="24"/>
+      <w:bookmarkEnd w:id="25"/>
+      <w:bookmarkEnd w:id="26"/>
+      <w:bookmarkEnd w:id="27"/>
+      <w:bookmarkEnd w:id="28"/>
     </w:p>
     <w:p>
       <w:pPr>

</xml_diff>